<commit_message>
Encuesta - Historias de usuario
</commit_message>
<xml_diff>
--- a/ARCHIVOS/Guiones Casos de Uso.docx
+++ b/ARCHIVOS/Guiones Casos de Uso.docx
@@ -238,35 +238,53 @@
                 <w:rFonts w:ascii="Arial" w:eastAsia="Arial" w:hAnsi="Arial" w:cs="Arial"/>
                 <w:sz w:val="22"/>
                 <w:szCs w:val="22"/>
-                <w:lang w:val="en-US"/>
-              </w:rPr>
-            </w:pPr>
-            <w:r>
-              <w:rPr>
-                <w:rFonts w:ascii="Arial" w:eastAsia="Arial" w:hAnsi="Arial" w:cs="Arial"/>
-                <w:sz w:val="22"/>
-                <w:szCs w:val="22"/>
-                <w:lang w:val="en-US"/>
-              </w:rPr>
-              <w:t>Yesenia Quejada, José David Amaya</w:t>
-            </w:r>
-            <w:r>
-              <w:rPr>
-                <w:rFonts w:ascii="Arial" w:eastAsia="Arial" w:hAnsi="Arial" w:cs="Arial"/>
-                <w:sz w:val="22"/>
-                <w:szCs w:val="22"/>
-                <w:lang w:val="en-US"/>
-              </w:rPr>
-              <w:t>, Rosember</w:t>
-            </w:r>
-            <w:r>
-              <w:rPr>
-                <w:rFonts w:ascii="Arial" w:eastAsia="Arial" w:hAnsi="Arial" w:cs="Arial"/>
-                <w:sz w:val="22"/>
-                <w:szCs w:val="22"/>
-                <w:lang w:val="en-US"/>
-              </w:rPr>
-              <w:t xml:space="preserve">g Gomez </w:t>
+                <w:lang w:val="es-CO"/>
+              </w:rPr>
+            </w:pPr>
+            <w:r>
+              <w:rPr>
+                <w:rFonts w:ascii="Arial" w:eastAsia="Arial" w:hAnsi="Arial" w:cs="Arial"/>
+                <w:sz w:val="22"/>
+                <w:szCs w:val="22"/>
+                <w:lang w:val="es-CO"/>
+              </w:rPr>
+              <w:t>Yesenia Quejada</w:t>
+            </w:r>
+            <w:r>
+              <w:rPr>
+                <w:rFonts w:ascii="Arial" w:eastAsia="Arial" w:hAnsi="Arial" w:cs="Arial"/>
+                <w:sz w:val="22"/>
+                <w:szCs w:val="22"/>
+                <w:lang w:val="es-CO"/>
+              </w:rPr>
+              <w:t xml:space="preserve"> Rojas</w:t>
+            </w:r>
+            <w:r>
+              <w:rPr>
+                <w:rFonts w:ascii="Arial" w:eastAsia="Arial" w:hAnsi="Arial" w:cs="Arial"/>
+                <w:sz w:val="22"/>
+                <w:szCs w:val="22"/>
+                <w:lang w:val="es-CO"/>
+              </w:rPr>
+              <w:t xml:space="preserve">, </w:t>
+            </w:r>
+            <w:r>
+              <w:rPr>
+                <w:rFonts w:ascii="Arial" w:eastAsia="Arial" w:hAnsi="Arial" w:cs="Arial"/>
+                <w:sz w:val="22"/>
+                <w:szCs w:val="22"/>
+                <w:lang w:val="es-CO"/>
+              </w:rPr>
+              <w:t>Valentina Zapata F</w:t>
+            </w:r>
+            <w:r>
+              <w:rPr>
+                <w:rFonts w:ascii="Arial" w:eastAsia="Arial" w:hAnsi="Arial" w:cs="Arial"/>
+                <w:sz w:val="22"/>
+                <w:szCs w:val="22"/>
+                <w:lang w:val="es-CO"/>
+              </w:rPr>
+              <w:t>lórez</w:t>
             </w:r>
           </w:p>
         </w:tc>
@@ -3479,44 +3497,53 @@
                 <w:rFonts w:ascii="Arial" w:eastAsia="Arial" w:hAnsi="Arial" w:cs="Arial"/>
                 <w:sz w:val="22"/>
                 <w:szCs w:val="22"/>
-                <w:lang w:val="en-US"/>
-              </w:rPr>
-            </w:pPr>
-            <w:r>
-              <w:rPr>
-                <w:rFonts w:ascii="Arial" w:eastAsia="Arial" w:hAnsi="Arial" w:cs="Arial"/>
-                <w:sz w:val="22"/>
-                <w:szCs w:val="22"/>
-                <w:lang w:val="en-US"/>
-              </w:rPr>
-              <w:t>Yesenia Quejada, José David Amay</w:t>
-            </w:r>
-            <w:r>
-              <w:rPr>
-                <w:rFonts w:ascii="Arial" w:eastAsia="Arial" w:hAnsi="Arial" w:cs="Arial"/>
-                <w:sz w:val="22"/>
-                <w:szCs w:val="22"/>
-                <w:lang w:val="en-US"/>
-              </w:rPr>
-              <w:t>a</w:t>
-            </w:r>
-            <w:r>
-              <w:rPr>
-                <w:rFonts w:ascii="Arial" w:eastAsia="Arial" w:hAnsi="Arial" w:cs="Arial"/>
-                <w:sz w:val="22"/>
-                <w:szCs w:val="22"/>
-                <w:lang w:val="en-US"/>
-              </w:rPr>
-              <w:t>, Rosemberg Go</w:t>
-            </w:r>
-            <w:r>
-              <w:rPr>
-                <w:rFonts w:ascii="Arial" w:eastAsia="Arial" w:hAnsi="Arial" w:cs="Arial"/>
-                <w:sz w:val="22"/>
-                <w:szCs w:val="22"/>
-                <w:lang w:val="en-US"/>
-              </w:rPr>
-              <w:t>mez</w:t>
+                <w:lang w:val="es-CO"/>
+              </w:rPr>
+            </w:pPr>
+            <w:r>
+              <w:rPr>
+                <w:rFonts w:ascii="Arial" w:eastAsia="Arial" w:hAnsi="Arial" w:cs="Arial"/>
+                <w:sz w:val="22"/>
+                <w:szCs w:val="22"/>
+                <w:lang w:val="es-CO"/>
+              </w:rPr>
+              <w:t>Yesenia Quejada</w:t>
+            </w:r>
+            <w:r>
+              <w:rPr>
+                <w:rFonts w:ascii="Arial" w:eastAsia="Arial" w:hAnsi="Arial" w:cs="Arial"/>
+                <w:sz w:val="22"/>
+                <w:szCs w:val="22"/>
+                <w:lang w:val="es-CO"/>
+              </w:rPr>
+              <w:t xml:space="preserve"> Rojas</w:t>
+            </w:r>
+            <w:r>
+              <w:rPr>
+                <w:rFonts w:ascii="Arial" w:eastAsia="Arial" w:hAnsi="Arial" w:cs="Arial"/>
+                <w:sz w:val="22"/>
+                <w:szCs w:val="22"/>
+                <w:lang w:val="es-CO"/>
+              </w:rPr>
+              <w:t xml:space="preserve">, </w:t>
+            </w:r>
+            <w:r>
+              <w:rPr>
+                <w:rFonts w:ascii="Arial" w:eastAsia="Arial" w:hAnsi="Arial" w:cs="Arial"/>
+                <w:sz w:val="22"/>
+                <w:szCs w:val="22"/>
+                <w:lang w:val="es-CO"/>
+              </w:rPr>
+              <w:t>Valentina Zapata F</w:t>
+            </w:r>
+            <w:r>
+              <w:rPr>
+                <w:rFonts w:ascii="Arial" w:eastAsia="Arial" w:hAnsi="Arial" w:cs="Arial"/>
+                <w:sz w:val="22"/>
+                <w:szCs w:val="22"/>
+                <w:lang w:val="es-CO"/>
+              </w:rPr>
+              <w:t>lórez</w:t>
             </w:r>
           </w:p>
         </w:tc>

</xml_diff>